<commit_message>
For Cloudera CDH 5.4.2
</commit_message>
<xml_diff>
--- a/analytics/README.docx
+++ b/analytics/README.docx
@@ -13,27 +13,17 @@
       </w:pPr>
       <w:bookmarkStart w:id="0" w:name="h.xugn3ng7c82d" w:colFirst="0" w:colLast="0"/>
       <w:bookmarkEnd w:id="0"/>
-      <w:proofErr w:type="spellStart"/>
       <w:r>
         <w:rPr>
           <w:rFonts w:ascii="Arial" w:eastAsia="Arial" w:hAnsi="Arial" w:cs="Arial"/>
           <w:b/>
           <w:color w:val="000000"/>
         </w:rPr>
-        <w:t>Git</w:t>
-      </w:r>
-      <w:proofErr w:type="spellEnd"/>
-      <w:r>
-        <w:rPr>
-          <w:rFonts w:ascii="Arial" w:eastAsia="Arial" w:hAnsi="Arial" w:cs="Arial"/>
-          <w:b/>
-          <w:color w:val="000000"/>
-        </w:rPr>
-        <w:t xml:space="preserve"> Repository</w:t>
-      </w:r>
-    </w:p>
-    <w:p>
-      <w:hyperlink r:id="rId4">
+        <w:t>Git Repository</w:t>
+      </w:r>
+    </w:p>
+    <w:p>
+      <w:hyperlink r:id="rId5">
         <w:r>
           <w:rPr>
             <w:color w:val="1155CC"/>
@@ -215,10 +205,7 @@
       </w:r>
       <w:proofErr w:type="gramEnd"/>
       <w:r>
-        <w:t>: Applicat</w:t>
-      </w:r>
-      <w:r>
-        <w:t>ion Station common library</w:t>
+        <w:t>: Application Station common library</w:t>
       </w:r>
     </w:p>
     <w:p>
@@ -268,10 +255,7 @@
       </w:r>
       <w:proofErr w:type="gramEnd"/>
       <w:r>
-        <w:t>: Application H</w:t>
-      </w:r>
-      <w:r>
-        <w:t>ighway Tracking web code</w:t>
+        <w:t>: Application Highway Tracking web code</w:t>
       </w:r>
     </w:p>
     <w:p/>
@@ -365,10 +349,7 @@
     </w:p>
     <w:p>
       <w:r>
-        <w:t>For every ru</w:t>
-      </w:r>
-      <w:r>
-        <w:t>nning environment/site, we need to define a specific set of configurations, like database and HBase connections, log file locations, etc.</w:t>
+        <w:t>For every running environment/site, we need to define a specific set of configurations, like database and HBase connections, log file locations, etc.</w:t>
       </w:r>
     </w:p>
     <w:p>
@@ -400,10 +381,7 @@
       </w:r>
       <w:proofErr w:type="spellEnd"/>
       <w:r>
-        <w:t>"</w:t>
-      </w:r>
-      <w:r>
-        <w:t xml:space="preserve">. The code then looks up configurations from properties file </w:t>
+        <w:t xml:space="preserve">". The code then looks up configurations from properties file </w:t>
       </w:r>
       <w:r>
         <w:rPr>
@@ -507,13 +485,7 @@
         <w:rPr>
           <w:i/>
         </w:rPr>
-        <w:t>com.mysql.jdbc.Dr</w:t>
-      </w:r>
-      <w:r>
-        <w:rPr>
-          <w:i/>
-        </w:rPr>
-        <w:t>iver</w:t>
+        <w:t>com.mysql.jdbc.Driver</w:t>
       </w:r>
       <w:proofErr w:type="spellEnd"/>
     </w:p>
@@ -714,10 +686,7 @@
       </w:r>
       <w:proofErr w:type="spellEnd"/>
       <w:r>
-        <w:t>\DataSources.</w:t>
-      </w:r>
-      <w:r>
-        <w:t>java has some examples:</w:t>
+        <w:t>\DataSources.java has some examples:</w:t>
       </w:r>
     </w:p>
     <w:p>
@@ -860,12 +829,12 @@
       <w:r>
         <w:t>Similar to the configuration above,</w:t>
       </w:r>
-      <w:hyperlink r:id="rId5">
+      <w:hyperlink r:id="rId6">
         <w:r>
           <w:t xml:space="preserve"> </w:t>
         </w:r>
       </w:hyperlink>
-      <w:hyperlink r:id="rId6">
+      <w:hyperlink r:id="rId7">
         <w:r>
           <w:rPr>
             <w:color w:val="1155CC"/>
@@ -905,10 +874,7 @@
     </w:p>
     <w:p>
       <w:r>
-        <w:t>Log4j2 allows logs to be saved to DB</w:t>
-      </w:r>
-      <w:r>
-        <w:t xml:space="preserve">. In our QA site, it is saved to table </w:t>
+        <w:t xml:space="preserve">Log4j2 allows logs to be saved to DB. In our QA site, it is saved to table </w:t>
       </w:r>
       <w:proofErr w:type="spellStart"/>
       <w:r>
@@ -982,10 +948,7 @@
     </w:p>
     <w:p>
       <w:r>
-        <w:t>Here, amo</w:t>
-      </w:r>
-      <w:r>
-        <w:t xml:space="preserve">ng other things, we specify the table name, default column family, row keys, and each column's java type, java field name, </w:t>
+        <w:t xml:space="preserve">Here, among other things, we specify the table name, default column family, row keys, and each column's java type, java field name, </w:t>
       </w:r>
       <w:proofErr w:type="spellStart"/>
       <w:r>
@@ -1006,10 +969,7 @@
       </w:r>
       <w:proofErr w:type="gramEnd"/>
       <w:r>
-        <w:t xml:space="preserve">], and </w:t>
-      </w:r>
-      <w:r>
-        <w:t xml:space="preserve">array([ ]) and </w:t>
+        <w:t xml:space="preserve">], and array([ ]) and </w:t>
       </w:r>
       <w:proofErr w:type="spellStart"/>
       <w:r>
@@ -1152,10 +1112,7 @@
     </w:p>
     <w:p>
       <w:r>
-        <w:t xml:space="preserve">Given a mapping definition, says MrMapping.java, we run </w:t>
-      </w:r>
-      <w:r>
-        <w:t xml:space="preserve">a code generation tool to generate a subclass (bean) of it, </w:t>
+        <w:t xml:space="preserve">Given a mapping definition, says MrMapping.java, we run a code generation tool to generate a subclass (bean) of it, </w:t>
       </w:r>
       <w:proofErr w:type="spellStart"/>
       <w:r>
@@ -1172,10 +1129,7 @@
       </w:r>
       <w:proofErr w:type="spellStart"/>
       <w:r>
-        <w:t>com.cmti.analytics.a</w:t>
-      </w:r>
-      <w:r>
-        <w:t>pp.tracking.hbase.domain.bean</w:t>
+        <w:t>com.cmti.analytics.app.tracking.hbase.domain.bean</w:t>
       </w:r>
       <w:proofErr w:type="spellEnd"/>
       <w:r>
@@ -1203,10 +1157,7 @@
         <w:t>Implementation details</w:t>
       </w:r>
       <w:r>
-        <w:t>: The to</w:t>
-      </w:r>
-      <w:r>
-        <w:t xml:space="preserve">ol contains 2 java files, both in package </w:t>
+        <w:t xml:space="preserve">: The tool contains 2 java files, both in package </w:t>
       </w:r>
       <w:proofErr w:type="spellStart"/>
       <w:r>
@@ -1220,7 +1171,7 @@
         </w:rPr>
         <w:t>, and a few</w:t>
       </w:r>
-      <w:hyperlink r:id="rId7">
+      <w:hyperlink r:id="rId8">
         <w:r>
           <w:rPr>
             <w:sz w:val="20"/>
@@ -1229,7 +1180,7 @@
           <w:t xml:space="preserve"> </w:t>
         </w:r>
       </w:hyperlink>
-      <w:hyperlink r:id="rId8">
+      <w:hyperlink r:id="rId9">
         <w:r>
           <w:rPr>
             <w:color w:val="1155CC"/>
@@ -1371,13 +1322,7 @@
         <w:rPr>
           <w:i/>
         </w:rPr>
-        <w:t>c</w:t>
-      </w:r>
-      <w:r>
-        <w:rPr>
-          <w:i/>
-        </w:rPr>
-        <w:t>om.cmti.analytics.hbase.domaingen.GenSource</w:t>
+        <w:t>com.cmti.analytics.hbase.domaingen.GenSource</w:t>
       </w:r>
       <w:proofErr w:type="spellEnd"/>
       <w:r>
@@ -1490,10 +1435,7 @@
       </w:r>
       <w:proofErr w:type="spellEnd"/>
       <w:r>
-        <w:t xml:space="preserve"> implements all the functions. Actually, all DAOs e</w:t>
-      </w:r>
-      <w:r>
-        <w:t xml:space="preserve">xtend </w:t>
+        <w:t xml:space="preserve"> implements all the functions. Actually, all DAOs extend </w:t>
       </w:r>
       <w:proofErr w:type="spellStart"/>
       <w:r>
@@ -1533,10 +1475,7 @@
         <w:t xml:space="preserve">How to use a DAO: </w:t>
       </w:r>
       <w:r>
-        <w:t>com.cmti.analytics.app.trac</w:t>
-      </w:r>
-      <w:r>
-        <w:t>king.task.scan.scanhandler.DriveTestRoadCellHandler has an insert example.</w:t>
+        <w:t>com.cmti.analytics.app.tracking.task.scan.scanhandler.DriveTestRoadCellHandler has an insert example.</w:t>
       </w:r>
     </w:p>
     <w:p>
@@ -1562,10 +1501,7 @@
       </w:r>
       <w:proofErr w:type="spellEnd"/>
       <w:r>
-        <w:t xml:space="preserve"> does all HBase data access operations like update, in</w:t>
-      </w:r>
-      <w:r>
-        <w:t xml:space="preserve">sert, and delete. It is recommended that one reads through HBaseGenericDao.java to see what it can do and how it does it. </w:t>
+        <w:t xml:space="preserve"> does all HBase data access operations like update, insert, and delete. It is recommended that one reads through HBaseGenericDao.java to see what it can do and how it does it. </w:t>
       </w:r>
     </w:p>
     <w:p>
@@ -1592,10 +1528,7 @@
       </w:r>
       <w:proofErr w:type="spellEnd"/>
       <w:r>
-        <w:t xml:space="preserve"> to store all the mapping info defined in a mapping file (e.g. MrMappin</w:t>
-      </w:r>
-      <w:r>
-        <w:t xml:space="preserve">g.java). For a given java domain object, </w:t>
+        <w:t xml:space="preserve"> to store all the mapping info defined in a mapping file (e.g. MrMapping.java). For a given java domain object, </w:t>
       </w:r>
       <w:proofErr w:type="spellStart"/>
       <w:r>
@@ -1624,10 +1557,7 @@
       </w:r>
       <w:proofErr w:type="spellEnd"/>
       <w:r>
-        <w:t xml:space="preserve"> k</w:t>
-      </w:r>
-      <w:r>
-        <w:t xml:space="preserve">nows how to parse </w:t>
+        <w:t xml:space="preserve"> knows how to parse </w:t>
       </w:r>
       <w:proofErr w:type="gramStart"/>
       <w:r>
@@ -1674,10 +1604,7 @@
       </w:r>
       <w:proofErr w:type="spellEnd"/>
       <w:r>
-        <w:t>. A key can be a single key, (see SingleKey.j</w:t>
-      </w:r>
-      <w:r>
-        <w:t>ava), or a composite key, (see CompoKey.java). A column is a single property column only, (see SingleColumn.java).</w:t>
+        <w:t>. A key can be a single key, (see SingleKey.java), or a composite key, (see CompoKey.java). A column is a single property column only, (see SingleColumn.java).</w:t>
       </w:r>
     </w:p>
     <w:p>
@@ -1703,10 +1630,7 @@
       </w:r>
       <w:proofErr w:type="spellEnd"/>
       <w:r>
-        <w:t xml:space="preserve"> obtains all info about a field defined in the mapping through java annotation and java refection. It then rel</w:t>
-      </w:r>
-      <w:r>
-        <w:t xml:space="preserve">ies on a (java type specific) mapper to convert between java value (like a String, </w:t>
+        <w:t xml:space="preserve"> obtains all info about a field defined in the mapping through java annotation and java refection. It then relies on a (java type specific) mapper to convert between java value (like a String, </w:t>
       </w:r>
       <w:proofErr w:type="spellStart"/>
       <w:r>
@@ -1752,10 +1676,7 @@
       </w:r>
       <w:proofErr w:type="spellEnd"/>
       <w:r>
-        <w:t>\mapping\mapper\Mapper.java is the super c</w:t>
-      </w:r>
-      <w:r>
-        <w:t xml:space="preserve">lass of all mappers. We have one mapper for every supported java type: Long, Integer, Double, Float, Boolean, String, Date, </w:t>
+        <w:t xml:space="preserve">\mapping\mapper\Mapper.java is the super class of all mappers. We have one mapper for every supported java type: Long, Integer, Double, Float, Boolean, String, Date, </w:t>
       </w:r>
       <w:proofErr w:type="gramStart"/>
       <w:r>
@@ -1800,10 +1721,7 @@
       </w:r>
       <w:proofErr w:type="spellEnd"/>
       <w:r>
-        <w:t xml:space="preserve"> to do the dirty obje</w:t>
-      </w:r>
-      <w:r>
-        <w:t xml:space="preserve">ct &lt;-&gt; </w:t>
+        <w:t xml:space="preserve"> to do the dirty object &lt;-&gt; </w:t>
       </w:r>
       <w:proofErr w:type="gramStart"/>
       <w:r>
@@ -1842,7 +1760,7 @@
       <w:r>
         <w:t xml:space="preserve">We use a third party library </w:t>
       </w:r>
-      <w:hyperlink r:id="rId9">
+      <w:hyperlink r:id="rId10">
         <w:r>
           <w:rPr>
             <w:color w:val="1155CC"/>
@@ -1982,10 +1900,7 @@
     </w:p>
     <w:p>
       <w:r>
-        <w:t>For each dom</w:t>
-      </w:r>
-      <w:r>
-        <w:t xml:space="preserve">ain-to-table mapping, you need to add an entry to resources/META-INF/persistence.xml, </w:t>
+        <w:t xml:space="preserve">For each domain-to-table mapping, you need to add an entry to resources/META-INF/persistence.xml, </w:t>
       </w:r>
       <w:r>
         <w:rPr>
@@ -2058,10 +1973,7 @@
       </w:r>
       <w:proofErr w:type="spellEnd"/>
       <w:r>
-        <w:t xml:space="preserve">. Currently all configurations are database </w:t>
-      </w:r>
-      <w:r>
-        <w:t>related.</w:t>
+        <w:t>. Currently all configurations are database related.</w:t>
       </w:r>
     </w:p>
     <w:p>
@@ -2126,10 +2038,7 @@
       </w:r>
       <w:proofErr w:type="spellEnd"/>
       <w:r>
-        <w:t xml:space="preserve"> job, a table scan is expensive, especially if the table is huge and it is a full scan. We want to do as many this-table-re</w:t>
-      </w:r>
-      <w:r>
-        <w:t xml:space="preserve">lated tasks as possible within one </w:t>
+        <w:t xml:space="preserve"> job, a table scan is expensive, especially if the table is huge and it is a full scan. We want to do as many this-table-related tasks as possible within one </w:t>
       </w:r>
       <w:proofErr w:type="spellStart"/>
       <w:r>
@@ -2176,10 +2085,7 @@
       </w:r>
       <w:proofErr w:type="spellEnd"/>
       <w:r>
-        <w:t>&gt;</w:t>
-      </w:r>
-      <w:r>
-        <w:t xml:space="preserve">, and provides minimal setups: a scan </w:t>
+        <w:t xml:space="preserve">&gt;, and provides minimal setups: a scan </w:t>
       </w:r>
       <w:proofErr w:type="gramStart"/>
       <w:r>
@@ -2235,10 +2141,7 @@
       </w:r>
       <w:proofErr w:type="spellEnd"/>
       <w:r>
-        <w:t>. A handler example is Tracking</w:t>
-      </w:r>
-      <w:r>
-        <w:t xml:space="preserve">MRHandler.java. Handlers are enabled/disabled in </w:t>
+        <w:t xml:space="preserve">. A handler example is TrackingMRHandler.java. Handlers are enabled/disabled in </w:t>
       </w:r>
       <w:proofErr w:type="spellStart"/>
       <w:r>
@@ -2284,10 +2187,7 @@
       </w:r>
       <w:proofErr w:type="spellEnd"/>
       <w:r>
-        <w:t xml:space="preserve"> framework, we have a framework for just the tab</w:t>
-      </w:r>
-      <w:r>
-        <w:t xml:space="preserve">le scan task, no </w:t>
+        <w:t xml:space="preserve"> framework, we have a framework for just the table scan task, no </w:t>
       </w:r>
       <w:proofErr w:type="spellStart"/>
       <w:r>
@@ -2354,10 +2254,7 @@
       </w:r>
       <w:proofErr w:type="spellEnd"/>
       <w:r>
-        <w:t xml:space="preserve"> to create t</w:t>
-      </w:r>
-      <w:r>
-        <w:t>ime dimension. Other dimensions and fact table schema are in /tracking-lib/</w:t>
+        <w:t xml:space="preserve"> to create time dimension. Other dimensions and fact table schema are in /tracking-lib/</w:t>
       </w:r>
       <w:proofErr w:type="spellStart"/>
       <w:r>
@@ -2391,10 +2288,7 @@
       </w:r>
       <w:proofErr w:type="spellEnd"/>
       <w:r>
-        <w:t xml:space="preserve"> Framework). When doing a full table scan, it populate the fa</w:t>
-      </w:r>
-      <w:r>
-        <w:t>ct table and update the dimension tables if a new dimension row is found.</w:t>
+        <w:t xml:space="preserve"> Framework). When doing a full table scan, it populate the fact table and update the dimension tables if a new dimension row is found.</w:t>
       </w:r>
     </w:p>
     <w:p>
@@ -2484,7 +2378,7 @@
         </w:rPr>
         <w:t xml:space="preserve"> package", a fat jar file is generated: \target\analytics-1.0-SNAPSHOT.jar. Here </w:t>
       </w:r>
-      <w:hyperlink r:id="rId10">
+      <w:hyperlink r:id="rId11">
         <w:r>
           <w:rPr>
             <w:color w:val="1155CC"/>
@@ -2518,14 +2412,7 @@
           <w:sz w:val="20"/>
           <w:szCs w:val="20"/>
         </w:rPr>
-        <w:t>Here are the commands to ru</w:t>
-      </w:r>
-      <w:r>
-        <w:rPr>
-          <w:sz w:val="20"/>
-          <w:szCs w:val="20"/>
-        </w:rPr>
-        <w:t>n all the tasks on QA:</w:t>
+        <w:t>Here are the commands to run all the tasks on QA:</w:t>
       </w:r>
     </w:p>
     <w:p>
@@ -2570,10 +2457,7 @@
       </w:r>
       <w:proofErr w:type="spellEnd"/>
       <w:r>
-        <w:t>="</w:t>
-      </w:r>
-      <w:r>
-        <w:t>-</w:t>
+        <w:t>="-</w:t>
       </w:r>
       <w:proofErr w:type="spellStart"/>
       <w:r>
@@ -2665,10 +2549,7 @@
       <w:proofErr w:type="spellEnd"/>
       <w:proofErr w:type="gramEnd"/>
       <w:r>
-        <w:t xml:space="preserve"> jar tra</w:t>
-      </w:r>
-      <w:r>
-        <w:t xml:space="preserve">cking-app-1.0-SNAPSHOT.jar </w:t>
+        <w:t xml:space="preserve"> jar tracking-app-1.0-SNAPSHOT.jar </w:t>
       </w:r>
       <w:proofErr w:type="spellStart"/>
       <w:r>
@@ -2724,10 +2605,7 @@
       </w:r>
       <w:proofErr w:type="spellEnd"/>
       <w:r>
-        <w:t xml:space="preserve"> -Dlog4j.configurationFile=log4j2/log4j2_pro</w:t>
-      </w:r>
-      <w:r>
-        <w:t xml:space="preserve">d.xml"  </w:t>
+        <w:t xml:space="preserve"> -Dlog4j.configurationFile=log4j2/log4j2_prod.xml"  </w:t>
       </w:r>
     </w:p>
     <w:p/>
@@ -2813,10 +2691,7 @@
       </w:r>
       <w:proofErr w:type="spellEnd"/>
       <w:r>
-        <w:t>/main/script/schema/d</w:t>
-      </w:r>
-      <w:r>
-        <w:t>b.</w:t>
+        <w:t>/main/script/schema/db.</w:t>
       </w:r>
     </w:p>
     <w:p>
@@ -2900,10 +2775,7 @@
     </w:p>
     <w:p>
       <w:r>
-        <w:t xml:space="preserve">To load MR and </w:t>
-      </w:r>
-      <w:r>
-        <w:t>drive test data to HBase, the data files are first loaded to HDFS like:</w:t>
+        <w:t>To load MR and drive test data to HBase, the data files are first loaded to HDFS like:</w:t>
       </w:r>
     </w:p>
     <w:p>
@@ -2973,10 +2845,7 @@
       <w:proofErr w:type="spellEnd"/>
       <w:proofErr w:type="gramEnd"/>
       <w:r>
-        <w:t xml:space="preserve"> jar ~/tracking-app-1.0-SNAPSHOT.jar com.cmti.anal</w:t>
-      </w:r>
-      <w:r>
-        <w:t>ytics.app.tracking.task.importer.HdfsMrXmlBulkLoader /data/input/</w:t>
+        <w:t xml:space="preserve"> jar ~/tracking-app-1.0-SNAPSHOT.jar com.cmti.analytics.app.tracking.task.importer.HdfsMrXmlBulkLoader /data/input/</w:t>
       </w:r>
       <w:proofErr w:type="spellStart"/>
       <w:r>
@@ -3040,10 +2909,7 @@
       </w:r>
       <w:proofErr w:type="spellEnd"/>
       <w:r>
-        <w:t xml:space="preserve"> -Dlog4j.configurationFile=log4j</w:t>
-      </w:r>
-      <w:r>
-        <w:t xml:space="preserve">2/log4j2_prod.xml"  </w:t>
+        <w:t xml:space="preserve"> -Dlog4j.configurationFile=log4j2/log4j2_prod.xml"  </w:t>
       </w:r>
     </w:p>
     <w:p/>
@@ -3131,13 +2997,18 @@
         <w:rPr>
           <w:color w:val="444444"/>
         </w:rPr>
-        <w:t>Hadoop distrib</w:t>
-      </w:r>
+        <w:t>Hadoop distribution: Amazon</w:t>
+      </w:r>
+    </w:p>
+    <w:p>
+      <w:pPr>
+        <w:spacing w:line="297" w:lineRule="auto"/>
+      </w:pPr>
       <w:r>
         <w:rPr>
           <w:color w:val="444444"/>
         </w:rPr>
-        <w:t>ution: Amazon</w:t>
+        <w:t>AIM version: 3.8.0</w:t>
       </w:r>
     </w:p>
     <w:p>
@@ -3148,7 +3019,7 @@
         <w:rPr>
           <w:color w:val="444444"/>
         </w:rPr>
-        <w:t>AIM version: 3.8.0</w:t>
+        <w:t>Additional applications: HBase</w:t>
       </w:r>
     </w:p>
     <w:p>
@@ -3159,8 +3030,16 @@
         <w:rPr>
           <w:color w:val="444444"/>
         </w:rPr>
-        <w:t>Additional applications: HBase</w:t>
-      </w:r>
+        <w:t xml:space="preserve">EC2 key pair: </w:t>
+      </w:r>
+      <w:proofErr w:type="spellStart"/>
+      <w:r>
+        <w:rPr>
+          <w:color w:val="444444"/>
+        </w:rPr>
+        <w:t>gmo</w:t>
+      </w:r>
+      <w:proofErr w:type="spellEnd"/>
     </w:p>
     <w:p>
       <w:pPr>
@@ -3170,14 +3049,14 @@
         <w:rPr>
           <w:color w:val="444444"/>
         </w:rPr>
-        <w:t xml:space="preserve">EC2 key pair: </w:t>
+        <w:t xml:space="preserve">EMR role: </w:t>
       </w:r>
       <w:proofErr w:type="spellStart"/>
       <w:r>
         <w:rPr>
           <w:color w:val="444444"/>
         </w:rPr>
-        <w:t>gmo</w:t>
+        <w:t>iamRole</w:t>
       </w:r>
       <w:proofErr w:type="spellEnd"/>
     </w:p>
@@ -3189,70 +3068,207 @@
         <w:rPr>
           <w:color w:val="444444"/>
         </w:rPr>
-        <w:t xml:space="preserve">EMR role: </w:t>
-      </w:r>
-      <w:proofErr w:type="spellStart"/>
-      <w:r>
+        <w:t>EC2 instance profile: ec2</w:t>
+      </w:r>
+    </w:p>
+    <w:p>
+      <w:pPr>
+        <w:spacing w:line="297" w:lineRule="auto"/>
         <w:rPr>
           <w:color w:val="444444"/>
         </w:rPr>
-        <w:t>iamRole</w:t>
-      </w:r>
-      <w:proofErr w:type="spellEnd"/>
+      </w:pPr>
+      <w:r>
+        <w:rPr>
+          <w:color w:val="444444"/>
+        </w:rPr>
+        <w:t>Using default for the remaining parameters.</w:t>
+      </w:r>
     </w:p>
     <w:p>
       <w:pPr>
         <w:spacing w:line="297" w:lineRule="auto"/>
-      </w:pPr>
-      <w:r>
         <w:rPr>
           <w:color w:val="444444"/>
         </w:rPr>
-        <w:t>EC2 instance profile: ec2</w:t>
-      </w:r>
+      </w:pPr>
     </w:p>
     <w:p>
       <w:pPr>
         <w:spacing w:line="297" w:lineRule="auto"/>
-        <w:rPr>
-          <w:color w:val="444444"/>
-        </w:rPr>
-      </w:pPr>
-      <w:r>
-        <w:rPr>
-          <w:color w:val="444444"/>
-        </w:rPr>
-        <w:t>Using default for the remaining parameters.</w:t>
-      </w:r>
-    </w:p>
-    <w:p>
-      <w:pPr>
-        <w:spacing w:line="297" w:lineRule="auto"/>
-        <w:rPr>
-          <w:color w:val="444444"/>
-        </w:rPr>
-      </w:pPr>
-    </w:p>
-    <w:p>
-      <w:pPr>
-        <w:spacing w:line="297" w:lineRule="auto"/>
-        <w:rPr>
-          <w:b/>
-        </w:rPr>
-      </w:pPr>
-      <w:r>
         <w:rPr>
           <w:b/>
           <w:color w:val="444444"/>
           <w:shd w:val="clear" w:color="auto" w:fill="FFFFFF"/>
         </w:rPr>
-        <w:t>Connect to the Master Node Using SSH</w:t>
+      </w:pPr>
+      <w:r>
+        <w:rPr>
+          <w:b/>
+          <w:color w:val="444444"/>
+          <w:shd w:val="clear" w:color="auto" w:fill="FFFFFF"/>
+        </w:rPr>
+        <w:t>Switch between AWS and VM</w:t>
       </w:r>
     </w:p>
     <w:p>
       <w:pPr>
         <w:spacing w:line="297" w:lineRule="auto"/>
-      </w:pPr>
+        <w:rPr>
+          <w:color w:val="444444"/>
+          <w:shd w:val="clear" w:color="auto" w:fill="FFFFFF"/>
+        </w:rPr>
+      </w:pPr>
+      <w:r>
+        <w:rPr>
+          <w:color w:val="444444"/>
+          <w:shd w:val="clear" w:color="auto" w:fill="FFFFFF"/>
+        </w:rPr>
+        <w:t>AWS’ Hadoop and HBase versions are different from those of my local VM. These files need to modify when switching</w:t>
+      </w:r>
+      <w:r>
+        <w:rPr>
+          <w:color w:val="444444"/>
+          <w:shd w:val="clear" w:color="auto" w:fill="FFFFFF"/>
+        </w:rPr>
+        <w:t xml:space="preserve"> between them</w:t>
+      </w:r>
+      <w:r>
+        <w:rPr>
+          <w:color w:val="444444"/>
+          <w:shd w:val="clear" w:color="auto" w:fill="FFFFFF"/>
+        </w:rPr>
+        <w:t>:</w:t>
+      </w:r>
+    </w:p>
+    <w:p>
+      <w:pPr>
+        <w:pStyle w:val="ListParagraph"/>
+        <w:numPr>
+          <w:ilvl w:val="0"/>
+          <w:numId w:val="1"/>
+        </w:numPr>
+        <w:spacing w:line="297" w:lineRule="auto"/>
+        <w:rPr>
+          <w:color w:val="444444"/>
+          <w:shd w:val="clear" w:color="auto" w:fill="FFFFFF"/>
+        </w:rPr>
+      </w:pPr>
+      <w:r>
+        <w:rPr>
+          <w:color w:val="444444"/>
+          <w:shd w:val="clear" w:color="auto" w:fill="FFFFFF"/>
+        </w:rPr>
+        <w:lastRenderedPageBreak/>
+        <w:t>/analytics/pom.xml</w:t>
+      </w:r>
+    </w:p>
+    <w:p>
+      <w:pPr>
+        <w:pStyle w:val="ListParagraph"/>
+        <w:numPr>
+          <w:ilvl w:val="0"/>
+          <w:numId w:val="1"/>
+        </w:numPr>
+        <w:spacing w:line="297" w:lineRule="auto"/>
+        <w:rPr>
+          <w:color w:val="444444"/>
+          <w:shd w:val="clear" w:color="auto" w:fill="FFFFFF"/>
+        </w:rPr>
+      </w:pPr>
+      <w:r>
+        <w:rPr>
+          <w:color w:val="444444"/>
+          <w:shd w:val="clear" w:color="auto" w:fill="FFFFFF"/>
+        </w:rPr>
+        <w:t>/</w:t>
+      </w:r>
+      <w:proofErr w:type="spellStart"/>
+      <w:r>
+        <w:rPr>
+          <w:color w:val="444444"/>
+          <w:shd w:val="clear" w:color="auto" w:fill="FFFFFF"/>
+        </w:rPr>
+        <w:t>cmti-hbase</w:t>
+      </w:r>
+      <w:proofErr w:type="spellEnd"/>
+      <w:r>
+        <w:rPr>
+          <w:color w:val="444444"/>
+          <w:shd w:val="clear" w:color="auto" w:fill="FFFFFF"/>
+        </w:rPr>
+        <w:t>/pom.xml</w:t>
+      </w:r>
+    </w:p>
+    <w:p>
+      <w:pPr>
+        <w:pStyle w:val="ListParagraph"/>
+        <w:numPr>
+          <w:ilvl w:val="0"/>
+          <w:numId w:val="1"/>
+        </w:numPr>
+        <w:spacing w:line="297" w:lineRule="auto"/>
+        <w:rPr>
+          <w:color w:val="444444"/>
+          <w:shd w:val="clear" w:color="auto" w:fill="FFFFFF"/>
+        </w:rPr>
+      </w:pPr>
+      <w:r>
+        <w:rPr>
+          <w:color w:val="444444"/>
+          <w:shd w:val="clear" w:color="auto" w:fill="FFFFFF"/>
+        </w:rPr>
+        <w:t>/tracking-app/pom.xml</w:t>
+      </w:r>
+    </w:p>
+    <w:p>
+      <w:pPr>
+        <w:pStyle w:val="ListParagraph"/>
+        <w:spacing w:line="297" w:lineRule="auto"/>
+        <w:rPr>
+          <w:color w:val="444444"/>
+          <w:shd w:val="clear" w:color="auto" w:fill="FFFFFF"/>
+        </w:rPr>
+      </w:pPr>
+    </w:p>
+    <w:p>
+      <w:pPr>
+        <w:pStyle w:val="ListParagraph"/>
+        <w:spacing w:line="297" w:lineRule="auto"/>
+        <w:rPr>
+          <w:color w:val="444444"/>
+          <w:shd w:val="clear" w:color="auto" w:fill="FFFFFF"/>
+        </w:rPr>
+      </w:pPr>
+    </w:p>
+    <w:p>
+      <w:pPr>
+        <w:spacing w:line="297" w:lineRule="auto"/>
+        <w:rPr>
+          <w:b/>
+        </w:rPr>
+      </w:pPr>
+      <w:r>
+        <w:rPr>
+          <w:b/>
+        </w:rPr>
+        <w:t>Deploy web war file</w:t>
+      </w:r>
+    </w:p>
+    <w:p>
+      <w:pPr>
+        <w:spacing w:line="297" w:lineRule="auto"/>
+      </w:pPr>
+      <w:r>
+        <w:rPr>
+          <w:rFonts w:ascii="Helvetica" w:hAnsi="Helvetica" w:cs="Helvetica"/>
+          <w:color w:val="333333"/>
+          <w:sz w:val="21"/>
+          <w:szCs w:val="21"/>
+          <w:shd w:val="clear" w:color="auto" w:fill="FFFFFF"/>
+        </w:rPr>
+        <w:t>183.221.242.172</w:t>
+      </w:r>
       <w:bookmarkStart w:id="20" w:name="_GoBack"/>
       <w:bookmarkEnd w:id="20"/>
     </w:p>
@@ -3264,6 +3280,103 @@
     </w:sectPr>
   </w:body>
 </w:document>
+</file>
+
+<file path=word/numbering.xml><?xml version="1.0" encoding="utf-8"?>
+<w:numbering xmlns:wpc="http://schemas.microsoft.com/office/word/2010/wordprocessingCanvas" xmlns:mc="http://schemas.openxmlformats.org/markup-compatibility/2006" xmlns:o="urn:schemas-microsoft-com:office:office" xmlns:r="http://schemas.openxmlformats.org/officeDocument/2006/relationships" xmlns:m="http://schemas.openxmlformats.org/officeDocument/2006/math" xmlns:v="urn:schemas-microsoft-com:vml" xmlns:wp14="http://schemas.microsoft.com/office/word/2010/wordprocessingDrawing" xmlns:wp="http://schemas.openxmlformats.org/drawingml/2006/wordprocessingDrawing" xmlns:w10="urn:schemas-microsoft-com:office:word" xmlns:w="http://schemas.openxmlformats.org/wordprocessingml/2006/main" xmlns:w14="http://schemas.microsoft.com/office/word/2010/wordml" xmlns:w15="http://schemas.microsoft.com/office/word/2012/wordml" xmlns:wpg="http://schemas.microsoft.com/office/word/2010/wordprocessingGroup" xmlns:wpi="http://schemas.microsoft.com/office/word/2010/wordprocessingInk" xmlns:wne="http://schemas.microsoft.com/office/word/2006/wordml" xmlns:wps="http://schemas.microsoft.com/office/word/2010/wordprocessingShape" mc:Ignorable="w14 w15 wp14">
+  <w:abstractNum w:abstractNumId="0" w15:restartNumberingAfterBreak="0">
+    <w:nsid w:val="69DC5904"/>
+    <w:multiLevelType w:val="hybridMultilevel"/>
+    <w:tmpl w:val="DFD2020C"/>
+    <w:lvl w:ilvl="0" w:tplc="0409000F">
+      <w:start w:val="1"/>
+      <w:numFmt w:val="decimal"/>
+      <w:lvlText w:val="%1."/>
+      <w:lvlJc w:val="left"/>
+      <w:pPr>
+        <w:ind w:left="720" w:hanging="360"/>
+      </w:pPr>
+      <w:rPr>
+        <w:rFonts w:hint="default"/>
+      </w:rPr>
+    </w:lvl>
+    <w:lvl w:ilvl="1" w:tplc="04090019" w:tentative="1">
+      <w:start w:val="1"/>
+      <w:numFmt w:val="lowerLetter"/>
+      <w:lvlText w:val="%2."/>
+      <w:lvlJc w:val="left"/>
+      <w:pPr>
+        <w:ind w:left="1440" w:hanging="360"/>
+      </w:pPr>
+    </w:lvl>
+    <w:lvl w:ilvl="2" w:tplc="0409001B" w:tentative="1">
+      <w:start w:val="1"/>
+      <w:numFmt w:val="lowerRoman"/>
+      <w:lvlText w:val="%3."/>
+      <w:lvlJc w:val="right"/>
+      <w:pPr>
+        <w:ind w:left="2160" w:hanging="180"/>
+      </w:pPr>
+    </w:lvl>
+    <w:lvl w:ilvl="3" w:tplc="0409000F" w:tentative="1">
+      <w:start w:val="1"/>
+      <w:numFmt w:val="decimal"/>
+      <w:lvlText w:val="%4."/>
+      <w:lvlJc w:val="left"/>
+      <w:pPr>
+        <w:ind w:left="2880" w:hanging="360"/>
+      </w:pPr>
+    </w:lvl>
+    <w:lvl w:ilvl="4" w:tplc="04090019" w:tentative="1">
+      <w:start w:val="1"/>
+      <w:numFmt w:val="lowerLetter"/>
+      <w:lvlText w:val="%5."/>
+      <w:lvlJc w:val="left"/>
+      <w:pPr>
+        <w:ind w:left="3600" w:hanging="360"/>
+      </w:pPr>
+    </w:lvl>
+    <w:lvl w:ilvl="5" w:tplc="0409001B" w:tentative="1">
+      <w:start w:val="1"/>
+      <w:numFmt w:val="lowerRoman"/>
+      <w:lvlText w:val="%6."/>
+      <w:lvlJc w:val="right"/>
+      <w:pPr>
+        <w:ind w:left="4320" w:hanging="180"/>
+      </w:pPr>
+    </w:lvl>
+    <w:lvl w:ilvl="6" w:tplc="0409000F" w:tentative="1">
+      <w:start w:val="1"/>
+      <w:numFmt w:val="decimal"/>
+      <w:lvlText w:val="%7."/>
+      <w:lvlJc w:val="left"/>
+      <w:pPr>
+        <w:ind w:left="5040" w:hanging="360"/>
+      </w:pPr>
+    </w:lvl>
+    <w:lvl w:ilvl="7" w:tplc="04090019" w:tentative="1">
+      <w:start w:val="1"/>
+      <w:numFmt w:val="lowerLetter"/>
+      <w:lvlText w:val="%8."/>
+      <w:lvlJc w:val="left"/>
+      <w:pPr>
+        <w:ind w:left="5760" w:hanging="360"/>
+      </w:pPr>
+    </w:lvl>
+    <w:lvl w:ilvl="8" w:tplc="0409001B" w:tentative="1">
+      <w:start w:val="1"/>
+      <w:numFmt w:val="lowerRoman"/>
+      <w:lvlText w:val="%9."/>
+      <w:lvlJc w:val="right"/>
+      <w:pPr>
+        <w:ind w:left="6480" w:hanging="180"/>
+      </w:pPr>
+    </w:lvl>
+  </w:abstractNum>
+  <w:num w:numId="1">
+    <w:abstractNumId w:val="0"/>
+  </w:num>
+</w:numbering>
 </file>
 
 <file path=word/styles.xml><?xml version="1.0" encoding="utf-8"?>
@@ -3824,6 +3937,17 @@
       <w:szCs w:val="26"/>
     </w:rPr>
   </w:style>
+  <w:style w:type="paragraph" w:styleId="ListParagraph">
+    <w:name w:val="List Paragraph"/>
+    <w:basedOn w:val="Normal"/>
+    <w:uiPriority w:val="34"/>
+    <w:qFormat/>
+    <w:rsid w:val="00A23C3A"/>
+    <w:pPr>
+      <w:ind w:left="720"/>
+      <w:contextualSpacing/>
+    </w:pPr>
+  </w:style>
 </w:styles>
 </file>
 

</xml_diff>